<commit_message>
Worked on the HTML today
Let me know what you think. I'll probably do lists tomorrow.
</commit_message>
<xml_diff>
--- a/helloworld.docx
+++ b/helloworld.docx
@@ -15,11 +15,6 @@
     </w:p>
     <w:p/>
     <w:p>
-      <w:pPr>
-        <w:rPr>
-          <w:i/>
-        </w:rPr>
-      </w:pPr>
       <w:r>
         <w:t xml:space="preserve">This is </w:t>
       </w:r>
@@ -38,8 +33,70 @@
       <w:r>
         <w:t>Nice huh?</w:t>
       </w:r>
-      <w:bookmarkStart w:id="0" w:name="_GoBack"/>
-      <w:bookmarkEnd w:id="0"/>
+    </w:p>
+    <w:p/>
+    <w:p>
+      <w:pPr>
+        <w:rPr>
+          <w:b/>
+        </w:rPr>
+      </w:pPr>
+      <w:r>
+        <w:t xml:space="preserve">This is </w:t>
+      </w:r>
+      <w:r>
+        <w:rPr>
+          <w:b/>
+        </w:rPr>
+        <w:t>bold text</w:t>
+      </w:r>
+    </w:p>
+    <w:p>
+      <w:pPr>
+        <w:rPr>
+          <w:b/>
+        </w:rPr>
+      </w:pPr>
+    </w:p>
+    <w:p>
+      <w:pPr>
+        <w:rPr>
+          <w:u w:val="single"/>
+        </w:rPr>
+      </w:pPr>
+      <w:r>
+        <w:t xml:space="preserve">This is </w:t>
+      </w:r>
+      <w:r>
+        <w:rPr>
+          <w:u w:val="single"/>
+        </w:rPr>
+        <w:t xml:space="preserve">underline text </w:t>
+      </w:r>
+    </w:p>
+    <w:p>
+      <w:pPr>
+        <w:rPr>
+          <w:u w:val="single"/>
+        </w:rPr>
+      </w:pPr>
+    </w:p>
+    <w:p>
+      <w:pPr>
+        <w:rPr>
+          <w:u w:val="single"/>
+        </w:rPr>
+      </w:pPr>
+      <w:ins w:id="0" w:author="Sam Portnow" w:date="2013-01-28T22:48:00Z">
+        <w:r>
+          <w:rPr>
+            <w:u w:val="single"/>
+          </w:rPr>
+          <w:t>This is an insert</w:t>
+        </w:r>
+      </w:ins>
+      <w:bookmarkStart w:id="1" w:name="_GoBack"/>
+      <w:bookmarkEnd w:id="1"/>
     </w:p>
     <w:sectPr>
       <w:pgSz w:w="12240" w:h="15840"/>

</xml_diff>

<commit_message>
Fixed if there is no text in an insert
</commit_message>
<xml_diff>
--- a/helloworld.docx
+++ b/helloworld.docx
@@ -84,10 +84,11 @@
     <w:p>
       <w:pPr>
         <w:rPr>
+          <w:ins w:id="0" w:author="Sam Portnow" w:date="2013-01-28T23:33:00Z"/>
           <w:u w:val="single"/>
         </w:rPr>
       </w:pPr>
-      <w:ins w:id="0" w:author="Sam Portnow" w:date="2013-01-28T22:48:00Z">
+      <w:ins w:id="1" w:author="Sam Portnow" w:date="2013-01-28T22:48:00Z">
         <w:r>
           <w:rPr>
             <w:u w:val="single"/>
@@ -95,8 +96,24 @@
           <w:t>This is an insert</w:t>
         </w:r>
       </w:ins>
-      <w:bookmarkStart w:id="1" w:name="_GoBack"/>
-      <w:bookmarkEnd w:id="1"/>
+    </w:p>
+    <w:p>
+      <w:pPr>
+        <w:rPr>
+          <w:ins w:id="2" w:author="Sam Portnow" w:date="2013-01-28T23:33:00Z"/>
+          <w:u w:val="single"/>
+        </w:rPr>
+      </w:pPr>
+    </w:p>
+    <w:p>
+      <w:pPr>
+        <w:jc w:val="center"/>
+      </w:pPr>
+      <w:r>
+        <w:t>This is centered text</w:t>
+      </w:r>
+      <w:bookmarkStart w:id="3" w:name="_GoBack"/>
+      <w:bookmarkEnd w:id="3"/>
     </w:p>
     <w:sectPr>
       <w:pgSz w:w="12240" w:h="15840"/>

</xml_diff>

<commit_message>
Added features: lists, bold, etc.
</commit_message>
<xml_diff>
--- a/helloworld.docx
+++ b/helloworld.docx
@@ -4,34 +4,97 @@
   <w:body>
     <w:p>
       <w:r>
-        <w:t>Hello world</w:t>
+        <w:t xml:space="preserve">This is a paragraph. </w:t>
+      </w:r>
+      <w:ins w:id="0" w:author="Sam Portnow" w:date="2013-01-29T14:31:00Z">
+        <w:r>
+          <w:t xml:space="preserve">This is an insertion. </w:t>
+        </w:r>
+      </w:ins>
+      <w:r>
+        <w:t>This is the end of the</w:t>
+      </w:r>
+      <w:ins w:id="1" w:author="Sam Portnow" w:date="2013-01-29T14:31:00Z">
+        <w:r>
+          <w:t xml:space="preserve"> inserted</w:t>
+        </w:r>
+      </w:ins>
+      <w:r>
+        <w:t xml:space="preserve"> par</w:t>
+      </w:r>
+      <w:r>
+        <w:t>a</w:t>
+      </w:r>
+      <w:r>
+        <w:t>graph.</w:t>
       </w:r>
     </w:p>
     <w:p/>
     <w:p>
       <w:r>
-        <w:t>New paragraph</w:t>
+        <w:t>This is the second paragraph.</w:t>
       </w:r>
     </w:p>
     <w:p/>
     <w:p>
       <w:r>
-        <w:t xml:space="preserve">This is </w:t>
-      </w:r>
+        <w:tab/>
+        <w:t xml:space="preserve">This is tabbed text. </w:t>
+      </w:r>
+      <w:r>
+        <w:tab/>
+        <w:t>This is outside text.</w:t>
+      </w:r>
+      <w:r>
+        <w:tab/>
+      </w:r>
+      <w:r>
+        <w:tab/>
+        <w:t>Two tabs.</w:t>
+      </w:r>
+      <w:r>
+        <w:tab/>
+      </w:r>
+      <w:r>
+        <w:tab/>
+      </w:r>
+    </w:p>
+    <w:p/>
+    <w:p>
+      <w:pPr>
+        <w:rPr>
+          <w:u w:val="single"/>
+        </w:rPr>
+      </w:pPr>
+      <w:r>
+        <w:rPr>
+          <w:u w:val="single"/>
+        </w:rPr>
+        <w:t>This is underline text.</w:t>
+      </w:r>
+    </w:p>
+    <w:p>
+      <w:pPr>
+        <w:rPr>
+          <w:u w:val="single"/>
+        </w:rPr>
+      </w:pPr>
+    </w:p>
+    <w:p>
       <w:r>
         <w:rPr>
           <w:i/>
         </w:rPr>
-        <w:t>Italicized text</w:t>
+        <w:t>This is italic</w:t>
       </w:r>
       <w:r>
         <w:rPr>
           <w:i/>
         </w:rPr>
+        <w:t xml:space="preserve"> text</w:t>
+      </w:r>
+      <w:r>
         <w:t xml:space="preserve">. </w:t>
-      </w:r>
-      <w:r>
-        <w:t>Nice huh?</w:t>
       </w:r>
     </w:p>
     <w:p/>
@@ -42,13 +105,10 @@
         </w:rPr>
       </w:pPr>
       <w:r>
-        <w:t xml:space="preserve">This is </w:t>
-      </w:r>
-      <w:r>
         <w:rPr>
           <w:b/>
         </w:rPr>
-        <w:t>bold text</w:t>
+        <w:t>This is bold text.</w:t>
       </w:r>
     </w:p>
     <w:p>
@@ -61,59 +121,188 @@
     <w:p>
       <w:pPr>
         <w:rPr>
-          <w:u w:val="single"/>
+          <w:i/>
         </w:rPr>
       </w:pPr>
       <w:r>
-        <w:t xml:space="preserve">This is </w:t>
+        <w:tab/>
+      </w:r>
+      <w:r>
+        <w:tab/>
       </w:r>
       <w:r>
         <w:rPr>
-          <w:u w:val="single"/>
+          <w:i/>
         </w:rPr>
-        <w:t xml:space="preserve">underline text </w:t>
-      </w:r>
-    </w:p>
-    <w:p>
-      <w:pPr>
+        <w:t xml:space="preserve">This is tabbed and italics. </w:t>
+      </w:r>
+    </w:p>
+    <w:p/>
+    <w:p/>
+    <w:p>
+      <w:pPr>
+        <w:pStyle w:val="ListParagraph"/>
+        <w:numPr>
+          <w:ilvl w:val="0"/>
+          <w:numId w:val="4"/>
+        </w:numPr>
+      </w:pPr>
+      <w:r>
+        <w:t>And this is a</w:t>
+      </w:r>
+    </w:p>
+    <w:p>
+      <w:pPr>
+        <w:pStyle w:val="ListParagraph"/>
+        <w:numPr>
+          <w:ilvl w:val="0"/>
+          <w:numId w:val="4"/>
+        </w:numPr>
+      </w:pPr>
+      <w:r>
+        <w:t>And this is b</w:t>
+      </w:r>
+    </w:p>
+    <w:p>
+      <w:pPr>
+        <w:pStyle w:val="ListParagraph"/>
+        <w:numPr>
+          <w:ilvl w:val="0"/>
+          <w:numId w:val="4"/>
+        </w:numPr>
+      </w:pPr>
+      <w:r>
+        <w:t>And this is c</w:t>
+      </w:r>
+    </w:p>
+    <w:p>
+      <w:bookmarkStart w:id="2" w:name="_GoBack"/>
+      <w:bookmarkEnd w:id="2"/>
+    </w:p>
+    <w:p>
+      <w:pPr>
+        <w:pStyle w:val="ListParagraph"/>
+        <w:numPr>
+          <w:ilvl w:val="0"/>
+          <w:numId w:val="1"/>
+        </w:numPr>
+      </w:pPr>
+      <w:r>
+        <w:t>First element</w:t>
+      </w:r>
+    </w:p>
+    <w:p>
+      <w:pPr>
+        <w:pStyle w:val="ListParagraph"/>
+        <w:numPr>
+          <w:ilvl w:val="0"/>
+          <w:numId w:val="1"/>
+        </w:numPr>
+      </w:pPr>
+      <w:r>
+        <w:t>Second element</w:t>
+      </w:r>
+    </w:p>
+    <w:p>
+      <w:pPr>
+        <w:pStyle w:val="ListParagraph"/>
+        <w:numPr>
+          <w:ilvl w:val="0"/>
+          <w:numId w:val="1"/>
+        </w:numPr>
+      </w:pPr>
+      <w:r>
+        <w:t xml:space="preserve">Third element </w:t>
+      </w:r>
+    </w:p>
+    <w:p>
+      <w:pPr>
+        <w:pStyle w:val="ListParagraph"/>
+        <w:numPr>
+          <w:ilvl w:val="0"/>
+          <w:numId w:val="1"/>
+        </w:numPr>
+      </w:pPr>
+      <w:r>
         <w:rPr>
-          <w:u w:val="single"/>
+          <w:i/>
         </w:rPr>
-      </w:pPr>
-    </w:p>
-    <w:p>
-      <w:pPr>
-        <w:rPr>
-          <w:ins w:id="0" w:author="Sam Portnow" w:date="2013-01-28T23:33:00Z"/>
-          <w:u w:val="single"/>
-        </w:rPr>
-      </w:pPr>
-      <w:ins w:id="1" w:author="Sam Portnow" w:date="2013-01-28T22:48:00Z">
-        <w:r>
-          <w:rPr>
-            <w:u w:val="single"/>
-          </w:rPr>
-          <w:t>This is an insert</w:t>
-        </w:r>
-      </w:ins>
-    </w:p>
-    <w:p>
-      <w:pPr>
-        <w:rPr>
-          <w:ins w:id="2" w:author="Sam Portnow" w:date="2013-01-28T23:33:00Z"/>
-          <w:u w:val="single"/>
-        </w:rPr>
-      </w:pPr>
-    </w:p>
-    <w:p>
-      <w:pPr>
-        <w:jc w:val="center"/>
-      </w:pPr>
-      <w:r>
-        <w:t>This is centered text</w:t>
-      </w:r>
-      <w:bookmarkStart w:id="3" w:name="_GoBack"/>
-      <w:bookmarkEnd w:id="3"/>
+        <w:t>What if the third element is in italics?</w:t>
+      </w:r>
+    </w:p>
+    <w:p/>
+    <w:p>
+      <w:pPr>
+        <w:pStyle w:val="ListParagraph"/>
+        <w:numPr>
+          <w:ilvl w:val="0"/>
+          <w:numId w:val="2"/>
+        </w:numPr>
+      </w:pPr>
+      <w:r>
+        <w:t>This is a</w:t>
+      </w:r>
+    </w:p>
+    <w:p>
+      <w:pPr>
+        <w:pStyle w:val="ListParagraph"/>
+        <w:numPr>
+          <w:ilvl w:val="0"/>
+          <w:numId w:val="2"/>
+        </w:numPr>
+      </w:pPr>
+      <w:r>
+        <w:t>This b</w:t>
+      </w:r>
+    </w:p>
+    <w:p>
+      <w:pPr>
+        <w:pStyle w:val="ListParagraph"/>
+        <w:numPr>
+          <w:ilvl w:val="0"/>
+          <w:numId w:val="2"/>
+        </w:numPr>
+      </w:pPr>
+      <w:r>
+        <w:t>This is c</w:t>
+      </w:r>
+    </w:p>
+    <w:p/>
+    <w:p>
+      <w:pPr>
+        <w:pStyle w:val="ListParagraph"/>
+        <w:numPr>
+          <w:ilvl w:val="0"/>
+          <w:numId w:val="3"/>
+        </w:numPr>
+      </w:pPr>
+      <w:r>
+        <w:t>This is roman 1</w:t>
+      </w:r>
+    </w:p>
+    <w:p>
+      <w:pPr>
+        <w:pStyle w:val="ListParagraph"/>
+        <w:numPr>
+          <w:ilvl w:val="0"/>
+          <w:numId w:val="3"/>
+        </w:numPr>
+      </w:pPr>
+      <w:r>
+        <w:t>This is roman 2</w:t>
+      </w:r>
+    </w:p>
+    <w:p>
+      <w:pPr>
+        <w:pStyle w:val="ListParagraph"/>
+        <w:numPr>
+          <w:ilvl w:val="0"/>
+          <w:numId w:val="3"/>
+        </w:numPr>
+      </w:pPr>
+      <w:r>
+        <w:t>This is roman 3</w:t>
+      </w:r>
     </w:p>
     <w:sectPr>
       <w:pgSz w:w="12240" w:h="15840"/>
@@ -123,6 +312,367 @@
     </w:sectPr>
   </w:body>
 </w:document>
+</file>
+
+<file path=word/numbering.xml><?xml version="1.0" encoding="utf-8"?>
+<w:numbering xmlns:wpc="http://schemas.microsoft.com/office/word/2010/wordprocessingCanvas" xmlns:mo="http://schemas.microsoft.com/office/mac/office/2008/main" xmlns:mc="http://schemas.openxmlformats.org/markup-compatibility/2006" xmlns:mv="urn:schemas-microsoft-com:mac:vml" xmlns:o="urn:schemas-microsoft-com:office:office" xmlns:r="http://schemas.openxmlformats.org/officeDocument/2006/relationships" xmlns:m="http://schemas.openxmlformats.org/officeDocument/2006/math" xmlns:v="urn:schemas-microsoft-com:vml" xmlns:wp14="http://schemas.microsoft.com/office/word/2010/wordprocessingDrawing" xmlns:wp="http://schemas.openxmlformats.org/drawingml/2006/wordprocessingDrawing" xmlns:w10="urn:schemas-microsoft-com:office:word" xmlns:w="http://schemas.openxmlformats.org/wordprocessingml/2006/main" xmlns:w14="http://schemas.microsoft.com/office/word/2010/wordml" xmlns:wpg="http://schemas.microsoft.com/office/word/2010/wordprocessingGroup" xmlns:wpi="http://schemas.microsoft.com/office/word/2010/wordprocessingInk" xmlns:wne="http://schemas.microsoft.com/office/word/2006/wordml" xmlns:wps="http://schemas.microsoft.com/office/word/2010/wordprocessingShape" mc:Ignorable="w14 wp14">
+  <w:abstractNum w:abstractNumId="0">
+    <w:nsid w:val="1AE50355"/>
+    <w:multiLevelType w:val="hybridMultilevel"/>
+    <w:tmpl w:val="FE0A56E6"/>
+    <w:lvl w:ilvl="0" w:tplc="04090019">
+      <w:start w:val="1"/>
+      <w:numFmt w:val="lowerLetter"/>
+      <w:lvlText w:val="%1."/>
+      <w:lvlJc w:val="left"/>
+      <w:pPr>
+        <w:ind w:left="720" w:hanging="360"/>
+      </w:pPr>
+    </w:lvl>
+    <w:lvl w:ilvl="1" w:tplc="04090019" w:tentative="1">
+      <w:start w:val="1"/>
+      <w:numFmt w:val="lowerLetter"/>
+      <w:lvlText w:val="%2."/>
+      <w:lvlJc w:val="left"/>
+      <w:pPr>
+        <w:ind w:left="1440" w:hanging="360"/>
+      </w:pPr>
+    </w:lvl>
+    <w:lvl w:ilvl="2" w:tplc="0409001B" w:tentative="1">
+      <w:start w:val="1"/>
+      <w:numFmt w:val="lowerRoman"/>
+      <w:lvlText w:val="%3."/>
+      <w:lvlJc w:val="right"/>
+      <w:pPr>
+        <w:ind w:left="2160" w:hanging="180"/>
+      </w:pPr>
+    </w:lvl>
+    <w:lvl w:ilvl="3" w:tplc="0409000F" w:tentative="1">
+      <w:start w:val="1"/>
+      <w:numFmt w:val="decimal"/>
+      <w:lvlText w:val="%4."/>
+      <w:lvlJc w:val="left"/>
+      <w:pPr>
+        <w:ind w:left="2880" w:hanging="360"/>
+      </w:pPr>
+    </w:lvl>
+    <w:lvl w:ilvl="4" w:tplc="04090019" w:tentative="1">
+      <w:start w:val="1"/>
+      <w:numFmt w:val="lowerLetter"/>
+      <w:lvlText w:val="%5."/>
+      <w:lvlJc w:val="left"/>
+      <w:pPr>
+        <w:ind w:left="3600" w:hanging="360"/>
+      </w:pPr>
+    </w:lvl>
+    <w:lvl w:ilvl="5" w:tplc="0409001B" w:tentative="1">
+      <w:start w:val="1"/>
+      <w:numFmt w:val="lowerRoman"/>
+      <w:lvlText w:val="%6."/>
+      <w:lvlJc w:val="right"/>
+      <w:pPr>
+        <w:ind w:left="4320" w:hanging="180"/>
+      </w:pPr>
+    </w:lvl>
+    <w:lvl w:ilvl="6" w:tplc="0409000F" w:tentative="1">
+      <w:start w:val="1"/>
+      <w:numFmt w:val="decimal"/>
+      <w:lvlText w:val="%7."/>
+      <w:lvlJc w:val="left"/>
+      <w:pPr>
+        <w:ind w:left="5040" w:hanging="360"/>
+      </w:pPr>
+    </w:lvl>
+    <w:lvl w:ilvl="7" w:tplc="04090019" w:tentative="1">
+      <w:start w:val="1"/>
+      <w:numFmt w:val="lowerLetter"/>
+      <w:lvlText w:val="%8."/>
+      <w:lvlJc w:val="left"/>
+      <w:pPr>
+        <w:ind w:left="5760" w:hanging="360"/>
+      </w:pPr>
+    </w:lvl>
+    <w:lvl w:ilvl="8" w:tplc="0409001B" w:tentative="1">
+      <w:start w:val="1"/>
+      <w:numFmt w:val="lowerRoman"/>
+      <w:lvlText w:val="%9."/>
+      <w:lvlJc w:val="right"/>
+      <w:pPr>
+        <w:ind w:left="6480" w:hanging="180"/>
+      </w:pPr>
+    </w:lvl>
+  </w:abstractNum>
+  <w:abstractNum w:abstractNumId="1">
+    <w:nsid w:val="21271ACC"/>
+    <w:multiLevelType w:val="hybridMultilevel"/>
+    <w:tmpl w:val="6460329E"/>
+    <w:lvl w:ilvl="0" w:tplc="04090017">
+      <w:start w:val="1"/>
+      <w:numFmt w:val="lowerLetter"/>
+      <w:lvlText w:val="%1)"/>
+      <w:lvlJc w:val="left"/>
+      <w:pPr>
+        <w:ind w:left="720" w:hanging="360"/>
+      </w:pPr>
+    </w:lvl>
+    <w:lvl w:ilvl="1" w:tplc="04090019" w:tentative="1">
+      <w:start w:val="1"/>
+      <w:numFmt w:val="lowerLetter"/>
+      <w:lvlText w:val="%2."/>
+      <w:lvlJc w:val="left"/>
+      <w:pPr>
+        <w:ind w:left="1440" w:hanging="360"/>
+      </w:pPr>
+    </w:lvl>
+    <w:lvl w:ilvl="2" w:tplc="0409001B" w:tentative="1">
+      <w:start w:val="1"/>
+      <w:numFmt w:val="lowerRoman"/>
+      <w:lvlText w:val="%3."/>
+      <w:lvlJc w:val="right"/>
+      <w:pPr>
+        <w:ind w:left="2160" w:hanging="180"/>
+      </w:pPr>
+    </w:lvl>
+    <w:lvl w:ilvl="3" w:tplc="0409000F" w:tentative="1">
+      <w:start w:val="1"/>
+      <w:numFmt w:val="decimal"/>
+      <w:lvlText w:val="%4."/>
+      <w:lvlJc w:val="left"/>
+      <w:pPr>
+        <w:ind w:left="2880" w:hanging="360"/>
+      </w:pPr>
+    </w:lvl>
+    <w:lvl w:ilvl="4" w:tplc="04090019" w:tentative="1">
+      <w:start w:val="1"/>
+      <w:numFmt w:val="lowerLetter"/>
+      <w:lvlText w:val="%5."/>
+      <w:lvlJc w:val="left"/>
+      <w:pPr>
+        <w:ind w:left="3600" w:hanging="360"/>
+      </w:pPr>
+    </w:lvl>
+    <w:lvl w:ilvl="5" w:tplc="0409001B" w:tentative="1">
+      <w:start w:val="1"/>
+      <w:numFmt w:val="lowerRoman"/>
+      <w:lvlText w:val="%6."/>
+      <w:lvlJc w:val="right"/>
+      <w:pPr>
+        <w:ind w:left="4320" w:hanging="180"/>
+      </w:pPr>
+    </w:lvl>
+    <w:lvl w:ilvl="6" w:tplc="0409000F" w:tentative="1">
+      <w:start w:val="1"/>
+      <w:numFmt w:val="decimal"/>
+      <w:lvlText w:val="%7."/>
+      <w:lvlJc w:val="left"/>
+      <w:pPr>
+        <w:ind w:left="5040" w:hanging="360"/>
+      </w:pPr>
+    </w:lvl>
+    <w:lvl w:ilvl="7" w:tplc="04090019" w:tentative="1">
+      <w:start w:val="1"/>
+      <w:numFmt w:val="lowerLetter"/>
+      <w:lvlText w:val="%8."/>
+      <w:lvlJc w:val="left"/>
+      <w:pPr>
+        <w:ind w:left="5760" w:hanging="360"/>
+      </w:pPr>
+    </w:lvl>
+    <w:lvl w:ilvl="8" w:tplc="0409001B" w:tentative="1">
+      <w:start w:val="1"/>
+      <w:numFmt w:val="lowerRoman"/>
+      <w:lvlText w:val="%9."/>
+      <w:lvlJc w:val="right"/>
+      <w:pPr>
+        <w:ind w:left="6480" w:hanging="180"/>
+      </w:pPr>
+    </w:lvl>
+  </w:abstractNum>
+  <w:abstractNum w:abstractNumId="2">
+    <w:nsid w:val="3239011A"/>
+    <w:multiLevelType w:val="hybridMultilevel"/>
+    <w:tmpl w:val="0136E50C"/>
+    <w:lvl w:ilvl="0" w:tplc="0409000F">
+      <w:start w:val="1"/>
+      <w:numFmt w:val="decimal"/>
+      <w:lvlText w:val="%1."/>
+      <w:lvlJc w:val="left"/>
+      <w:pPr>
+        <w:ind w:left="720" w:hanging="360"/>
+      </w:pPr>
+    </w:lvl>
+    <w:lvl w:ilvl="1" w:tplc="04090019" w:tentative="1">
+      <w:start w:val="1"/>
+      <w:numFmt w:val="lowerLetter"/>
+      <w:lvlText w:val="%2."/>
+      <w:lvlJc w:val="left"/>
+      <w:pPr>
+        <w:ind w:left="1440" w:hanging="360"/>
+      </w:pPr>
+    </w:lvl>
+    <w:lvl w:ilvl="2" w:tplc="0409001B" w:tentative="1">
+      <w:start w:val="1"/>
+      <w:numFmt w:val="lowerRoman"/>
+      <w:lvlText w:val="%3."/>
+      <w:lvlJc w:val="right"/>
+      <w:pPr>
+        <w:ind w:left="2160" w:hanging="180"/>
+      </w:pPr>
+    </w:lvl>
+    <w:lvl w:ilvl="3" w:tplc="0409000F" w:tentative="1">
+      <w:start w:val="1"/>
+      <w:numFmt w:val="decimal"/>
+      <w:lvlText w:val="%4."/>
+      <w:lvlJc w:val="left"/>
+      <w:pPr>
+        <w:ind w:left="2880" w:hanging="360"/>
+      </w:pPr>
+    </w:lvl>
+    <w:lvl w:ilvl="4" w:tplc="04090019" w:tentative="1">
+      <w:start w:val="1"/>
+      <w:numFmt w:val="lowerLetter"/>
+      <w:lvlText w:val="%5."/>
+      <w:lvlJc w:val="left"/>
+      <w:pPr>
+        <w:ind w:left="3600" w:hanging="360"/>
+      </w:pPr>
+    </w:lvl>
+    <w:lvl w:ilvl="5" w:tplc="0409001B" w:tentative="1">
+      <w:start w:val="1"/>
+      <w:numFmt w:val="lowerRoman"/>
+      <w:lvlText w:val="%6."/>
+      <w:lvlJc w:val="right"/>
+      <w:pPr>
+        <w:ind w:left="4320" w:hanging="180"/>
+      </w:pPr>
+    </w:lvl>
+    <w:lvl w:ilvl="6" w:tplc="0409000F" w:tentative="1">
+      <w:start w:val="1"/>
+      <w:numFmt w:val="decimal"/>
+      <w:lvlText w:val="%7."/>
+      <w:lvlJc w:val="left"/>
+      <w:pPr>
+        <w:ind w:left="5040" w:hanging="360"/>
+      </w:pPr>
+    </w:lvl>
+    <w:lvl w:ilvl="7" w:tplc="04090019" w:tentative="1">
+      <w:start w:val="1"/>
+      <w:numFmt w:val="lowerLetter"/>
+      <w:lvlText w:val="%8."/>
+      <w:lvlJc w:val="left"/>
+      <w:pPr>
+        <w:ind w:left="5760" w:hanging="360"/>
+      </w:pPr>
+    </w:lvl>
+    <w:lvl w:ilvl="8" w:tplc="0409001B" w:tentative="1">
+      <w:start w:val="1"/>
+      <w:numFmt w:val="lowerRoman"/>
+      <w:lvlText w:val="%9."/>
+      <w:lvlJc w:val="right"/>
+      <w:pPr>
+        <w:ind w:left="6480" w:hanging="180"/>
+      </w:pPr>
+    </w:lvl>
+  </w:abstractNum>
+  <w:abstractNum w:abstractNumId="3">
+    <w:nsid w:val="58987ED4"/>
+    <w:multiLevelType w:val="hybridMultilevel"/>
+    <w:tmpl w:val="E0CA35E6"/>
+    <w:lvl w:ilvl="0" w:tplc="0409001B">
+      <w:start w:val="1"/>
+      <w:numFmt w:val="lowerRoman"/>
+      <w:lvlText w:val="%1."/>
+      <w:lvlJc w:val="right"/>
+      <w:pPr>
+        <w:ind w:left="720" w:hanging="360"/>
+      </w:pPr>
+    </w:lvl>
+    <w:lvl w:ilvl="1" w:tplc="04090019" w:tentative="1">
+      <w:start w:val="1"/>
+      <w:numFmt w:val="lowerLetter"/>
+      <w:lvlText w:val="%2."/>
+      <w:lvlJc w:val="left"/>
+      <w:pPr>
+        <w:ind w:left="1440" w:hanging="360"/>
+      </w:pPr>
+    </w:lvl>
+    <w:lvl w:ilvl="2" w:tplc="0409001B" w:tentative="1">
+      <w:start w:val="1"/>
+      <w:numFmt w:val="lowerRoman"/>
+      <w:lvlText w:val="%3."/>
+      <w:lvlJc w:val="right"/>
+      <w:pPr>
+        <w:ind w:left="2160" w:hanging="180"/>
+      </w:pPr>
+    </w:lvl>
+    <w:lvl w:ilvl="3" w:tplc="0409000F" w:tentative="1">
+      <w:start w:val="1"/>
+      <w:numFmt w:val="decimal"/>
+      <w:lvlText w:val="%4."/>
+      <w:lvlJc w:val="left"/>
+      <w:pPr>
+        <w:ind w:left="2880" w:hanging="360"/>
+      </w:pPr>
+    </w:lvl>
+    <w:lvl w:ilvl="4" w:tplc="04090019" w:tentative="1">
+      <w:start w:val="1"/>
+      <w:numFmt w:val="lowerLetter"/>
+      <w:lvlText w:val="%5."/>
+      <w:lvlJc w:val="left"/>
+      <w:pPr>
+        <w:ind w:left="3600" w:hanging="360"/>
+      </w:pPr>
+    </w:lvl>
+    <w:lvl w:ilvl="5" w:tplc="0409001B" w:tentative="1">
+      <w:start w:val="1"/>
+      <w:numFmt w:val="lowerRoman"/>
+      <w:lvlText w:val="%6."/>
+      <w:lvlJc w:val="right"/>
+      <w:pPr>
+        <w:ind w:left="4320" w:hanging="180"/>
+      </w:pPr>
+    </w:lvl>
+    <w:lvl w:ilvl="6" w:tplc="0409000F" w:tentative="1">
+      <w:start w:val="1"/>
+      <w:numFmt w:val="decimal"/>
+      <w:lvlText w:val="%7."/>
+      <w:lvlJc w:val="left"/>
+      <w:pPr>
+        <w:ind w:left="5040" w:hanging="360"/>
+      </w:pPr>
+    </w:lvl>
+    <w:lvl w:ilvl="7" w:tplc="04090019" w:tentative="1">
+      <w:start w:val="1"/>
+      <w:numFmt w:val="lowerLetter"/>
+      <w:lvlText w:val="%8."/>
+      <w:lvlJc w:val="left"/>
+      <w:pPr>
+        <w:ind w:left="5760" w:hanging="360"/>
+      </w:pPr>
+    </w:lvl>
+    <w:lvl w:ilvl="8" w:tplc="0409001B" w:tentative="1">
+      <w:start w:val="1"/>
+      <w:numFmt w:val="lowerRoman"/>
+      <w:lvlText w:val="%9."/>
+      <w:lvlJc w:val="right"/>
+      <w:pPr>
+        <w:ind w:left="6480" w:hanging="180"/>
+      </w:pPr>
+    </w:lvl>
+  </w:abstractNum>
+  <w:num w:numId="1">
+    <w:abstractNumId w:val="2"/>
+  </w:num>
+  <w:num w:numId="2">
+    <w:abstractNumId w:val="0"/>
+  </w:num>
+  <w:num w:numId="3">
+    <w:abstractNumId w:val="3"/>
+  </w:num>
+  <w:num w:numId="4">
+    <w:abstractNumId w:val="1"/>
+  </w:num>
+</w:numbering>
 </file>
 
 <file path=word/styles.xml><?xml version="1.0" encoding="utf-8"?>
@@ -307,6 +857,17 @@
     <w:uiPriority w:val="99"/>
     <w:semiHidden/>
     <w:unhideWhenUsed/>
+  </w:style>
+  <w:style w:type="paragraph" w:styleId="ListParagraph">
+    <w:name w:val="List Paragraph"/>
+    <w:basedOn w:val="Normal"/>
+    <w:uiPriority w:val="34"/>
+    <w:qFormat/>
+    <w:rsid w:val="0032016B"/>
+    <w:pPr>
+      <w:ind w:left="720"/>
+      <w:contextualSpacing/>
+    </w:pPr>
   </w:style>
 </w:styles>
 </file>
@@ -493,6 +1054,17 @@
     <w:uiPriority w:val="99"/>
     <w:semiHidden/>
     <w:unhideWhenUsed/>
+  </w:style>
+  <w:style w:type="paragraph" w:styleId="ListParagraph">
+    <w:name w:val="List Paragraph"/>
+    <w:basedOn w:val="Normal"/>
+    <w:uiPriority w:val="34"/>
+    <w:qFormat/>
+    <w:rsid w:val="0032016B"/>
+    <w:pPr>
+      <w:ind w:left="720"/>
+      <w:contextualSpacing/>
+    </w:pPr>
   </w:style>
 </w:styles>
 </file>

</xml_diff>

<commit_message>
Identify which type of list each is.
</commit_message>
<xml_diff>
--- a/helloworld.docx
+++ b/helloworld.docx
@@ -144,6 +144,50 @@
         <w:pStyle w:val="ListParagraph"/>
         <w:numPr>
           <w:ilvl w:val="0"/>
+          <w:numId w:val="9"/>
+        </w:numPr>
+      </w:pPr>
+      <w:r>
+        <w:t>This is the first</w:t>
+      </w:r>
+    </w:p>
+    <w:p>
+      <w:pPr>
+        <w:pStyle w:val="ListParagraph"/>
+        <w:numPr>
+          <w:ilvl w:val="0"/>
+          <w:numId w:val="9"/>
+        </w:numPr>
+      </w:pPr>
+      <w:r>
+        <w:t>And the second</w:t>
+      </w:r>
+    </w:p>
+    <w:p>
+      <w:pPr>
+        <w:pStyle w:val="ListParagraph"/>
+        <w:numPr>
+          <w:ilvl w:val="0"/>
+          <w:numId w:val="9"/>
+        </w:numPr>
+      </w:pPr>
+      <w:r>
+        <w:t>And it should be the same as this next one</w:t>
+      </w:r>
+      <w:bookmarkStart w:id="2" w:name="_GoBack"/>
+      <w:bookmarkEnd w:id="2"/>
+    </w:p>
+    <w:p/>
+    <w:p>
+      <w:r>
+        <w:tab/>
+      </w:r>
+    </w:p>
+    <w:p>
+      <w:pPr>
+        <w:pStyle w:val="ListParagraph"/>
+        <w:numPr>
+          <w:ilvl w:val="0"/>
           <w:numId w:val="4"/>
         </w:numPr>
       </w:pPr>
@@ -385,6 +429,7 @@
         </w:numPr>
       </w:pPr>
       <w:r>
+        <w:lastRenderedPageBreak/>
         <w:t>Try again</w:t>
       </w:r>
     </w:p>
@@ -411,8 +456,6 @@
       <w:r>
         <w:t>And again</w:t>
       </w:r>
-      <w:bookmarkStart w:id="2" w:name="_GoBack"/>
-      <w:bookmarkEnd w:id="2"/>
     </w:p>
     <w:sectPr>
       <w:pgSz w:w="12240" w:h="15840"/>
@@ -427,6 +470,92 @@
 <file path=word/numbering.xml><?xml version="1.0" encoding="utf-8"?>
 <w:numbering xmlns:wpc="http://schemas.microsoft.com/office/word/2010/wordprocessingCanvas" xmlns:mo="http://schemas.microsoft.com/office/mac/office/2008/main" xmlns:mc="http://schemas.openxmlformats.org/markup-compatibility/2006" xmlns:mv="urn:schemas-microsoft-com:mac:vml" xmlns:o="urn:schemas-microsoft-com:office:office" xmlns:r="http://schemas.openxmlformats.org/officeDocument/2006/relationships" xmlns:m="http://schemas.openxmlformats.org/officeDocument/2006/math" xmlns:v="urn:schemas-microsoft-com:vml" xmlns:wp14="http://schemas.microsoft.com/office/word/2010/wordprocessingDrawing" xmlns:wp="http://schemas.openxmlformats.org/drawingml/2006/wordprocessingDrawing" xmlns:w10="urn:schemas-microsoft-com:office:word" xmlns:w="http://schemas.openxmlformats.org/wordprocessingml/2006/main" xmlns:w14="http://schemas.microsoft.com/office/word/2010/wordml" xmlns:wpg="http://schemas.microsoft.com/office/word/2010/wordprocessingGroup" xmlns:wpi="http://schemas.microsoft.com/office/word/2010/wordprocessingInk" xmlns:wne="http://schemas.microsoft.com/office/word/2006/wordml" xmlns:wps="http://schemas.microsoft.com/office/word/2010/wordprocessingShape" mc:Ignorable="w14 wp14">
   <w:abstractNum w:abstractNumId="0">
+    <w:nsid w:val="068A1BD9"/>
+    <w:multiLevelType w:val="hybridMultilevel"/>
+    <w:tmpl w:val="2CA05DD8"/>
+    <w:lvl w:ilvl="0" w:tplc="04090017">
+      <w:start w:val="1"/>
+      <w:numFmt w:val="lowerLetter"/>
+      <w:lvlText w:val="%1)"/>
+      <w:lvlJc w:val="left"/>
+      <w:pPr>
+        <w:ind w:left="720" w:hanging="360"/>
+      </w:pPr>
+    </w:lvl>
+    <w:lvl w:ilvl="1" w:tplc="04090019" w:tentative="1">
+      <w:start w:val="1"/>
+      <w:numFmt w:val="lowerLetter"/>
+      <w:lvlText w:val="%2."/>
+      <w:lvlJc w:val="left"/>
+      <w:pPr>
+        <w:ind w:left="1440" w:hanging="360"/>
+      </w:pPr>
+    </w:lvl>
+    <w:lvl w:ilvl="2" w:tplc="0409001B" w:tentative="1">
+      <w:start w:val="1"/>
+      <w:numFmt w:val="lowerRoman"/>
+      <w:lvlText w:val="%3."/>
+      <w:lvlJc w:val="right"/>
+      <w:pPr>
+        <w:ind w:left="2160" w:hanging="180"/>
+      </w:pPr>
+    </w:lvl>
+    <w:lvl w:ilvl="3" w:tplc="0409000F" w:tentative="1">
+      <w:start w:val="1"/>
+      <w:numFmt w:val="decimal"/>
+      <w:lvlText w:val="%4."/>
+      <w:lvlJc w:val="left"/>
+      <w:pPr>
+        <w:ind w:left="2880" w:hanging="360"/>
+      </w:pPr>
+    </w:lvl>
+    <w:lvl w:ilvl="4" w:tplc="04090019" w:tentative="1">
+      <w:start w:val="1"/>
+      <w:numFmt w:val="lowerLetter"/>
+      <w:lvlText w:val="%5."/>
+      <w:lvlJc w:val="left"/>
+      <w:pPr>
+        <w:ind w:left="3600" w:hanging="360"/>
+      </w:pPr>
+    </w:lvl>
+    <w:lvl w:ilvl="5" w:tplc="0409001B" w:tentative="1">
+      <w:start w:val="1"/>
+      <w:numFmt w:val="lowerRoman"/>
+      <w:lvlText w:val="%6."/>
+      <w:lvlJc w:val="right"/>
+      <w:pPr>
+        <w:ind w:left="4320" w:hanging="180"/>
+      </w:pPr>
+    </w:lvl>
+    <w:lvl w:ilvl="6" w:tplc="0409000F" w:tentative="1">
+      <w:start w:val="1"/>
+      <w:numFmt w:val="decimal"/>
+      <w:lvlText w:val="%7."/>
+      <w:lvlJc w:val="left"/>
+      <w:pPr>
+        <w:ind w:left="5040" w:hanging="360"/>
+      </w:pPr>
+    </w:lvl>
+    <w:lvl w:ilvl="7" w:tplc="04090019" w:tentative="1">
+      <w:start w:val="1"/>
+      <w:numFmt w:val="lowerLetter"/>
+      <w:lvlText w:val="%8."/>
+      <w:lvlJc w:val="left"/>
+      <w:pPr>
+        <w:ind w:left="5760" w:hanging="360"/>
+      </w:pPr>
+    </w:lvl>
+    <w:lvl w:ilvl="8" w:tplc="0409001B" w:tentative="1">
+      <w:start w:val="1"/>
+      <w:numFmt w:val="lowerRoman"/>
+      <w:lvlText w:val="%9."/>
+      <w:lvlJc w:val="right"/>
+      <w:pPr>
+        <w:ind w:left="6480" w:hanging="180"/>
+      </w:pPr>
+    </w:lvl>
+  </w:abstractNum>
+  <w:abstractNum w:abstractNumId="1">
     <w:nsid w:val="1AE50355"/>
     <w:multiLevelType w:val="hybridMultilevel"/>
     <w:tmpl w:val="FE0A56E6"/>
@@ -512,7 +641,7 @@
       </w:pPr>
     </w:lvl>
   </w:abstractNum>
-  <w:abstractNum w:abstractNumId="1">
+  <w:abstractNum w:abstractNumId="2">
     <w:nsid w:val="20F749F2"/>
     <w:multiLevelType w:val="hybridMultilevel"/>
     <w:tmpl w:val="2968EC5C"/>
@@ -598,7 +727,7 @@
       </w:pPr>
     </w:lvl>
   </w:abstractNum>
-  <w:abstractNum w:abstractNumId="2">
+  <w:abstractNum w:abstractNumId="3">
     <w:nsid w:val="21271ACC"/>
     <w:multiLevelType w:val="hybridMultilevel"/>
     <w:tmpl w:val="6460329E"/>
@@ -684,7 +813,7 @@
       </w:pPr>
     </w:lvl>
   </w:abstractNum>
-  <w:abstractNum w:abstractNumId="3">
+  <w:abstractNum w:abstractNumId="4">
     <w:nsid w:val="3239011A"/>
     <w:multiLevelType w:val="hybridMultilevel"/>
     <w:tmpl w:val="0136E50C"/>
@@ -770,7 +899,7 @@
       </w:pPr>
     </w:lvl>
   </w:abstractNum>
-  <w:abstractNum w:abstractNumId="4">
+  <w:abstractNum w:abstractNumId="5">
     <w:nsid w:val="58987ED4"/>
     <w:multiLevelType w:val="hybridMultilevel"/>
     <w:tmpl w:val="E0CA35E6"/>
@@ -856,7 +985,7 @@
       </w:pPr>
     </w:lvl>
   </w:abstractNum>
-  <w:abstractNum w:abstractNumId="5">
+  <w:abstractNum w:abstractNumId="6">
     <w:nsid w:val="58D5216F"/>
     <w:multiLevelType w:val="hybridMultilevel"/>
     <w:tmpl w:val="B73053A2"/>
@@ -942,7 +1071,7 @@
       </w:pPr>
     </w:lvl>
   </w:abstractNum>
-  <w:abstractNum w:abstractNumId="6">
+  <w:abstractNum w:abstractNumId="7">
     <w:nsid w:val="61E6039E"/>
     <w:multiLevelType w:val="hybridMultilevel"/>
     <w:tmpl w:val="038C6E18"/>
@@ -1055,7 +1184,7 @@
       </w:rPr>
     </w:lvl>
   </w:abstractNum>
-  <w:abstractNum w:abstractNumId="7">
+  <w:abstractNum w:abstractNumId="8">
     <w:nsid w:val="6CD90C08"/>
     <w:multiLevelType w:val="hybridMultilevel"/>
     <w:tmpl w:val="66B832C8"/>
@@ -1142,28 +1271,31 @@
     </w:lvl>
   </w:abstractNum>
   <w:num w:numId="1">
+    <w:abstractNumId w:val="4"/>
+  </w:num>
+  <w:num w:numId="2">
+    <w:abstractNumId w:val="1"/>
+  </w:num>
+  <w:num w:numId="3">
+    <w:abstractNumId w:val="5"/>
+  </w:num>
+  <w:num w:numId="4">
     <w:abstractNumId w:val="3"/>
   </w:num>
-  <w:num w:numId="2">
-    <w:abstractNumId w:val="0"/>
+  <w:num w:numId="5">
+    <w:abstractNumId w:val="7"/>
   </w:num>
-  <w:num w:numId="3">
-    <w:abstractNumId w:val="4"/>
+  <w:num w:numId="6">
+    <w:abstractNumId w:val="6"/>
   </w:num>
-  <w:num w:numId="4">
+  <w:num w:numId="7">
     <w:abstractNumId w:val="2"/>
   </w:num>
-  <w:num w:numId="5">
-    <w:abstractNumId w:val="6"/>
+  <w:num w:numId="8">
+    <w:abstractNumId w:val="8"/>
   </w:num>
-  <w:num w:numId="6">
-    <w:abstractNumId w:val="5"/>
-  </w:num>
-  <w:num w:numId="7">
-    <w:abstractNumId w:val="1"/>
-  </w:num>
-  <w:num w:numId="8">
-    <w:abstractNumId w:val="7"/>
+  <w:num w:numId="9">
+    <w:abstractNumId w:val="0"/>
   </w:num>
 </w:numbering>
 </file>

</xml_diff>